<commit_message>
Fixing the issues with apply
</commit_message>
<xml_diff>
--- a/assets/templates/resume_modern_ats_v1.docx
+++ b/assets/templates/resume_modern_ats_v1.docx
@@ -11,8 +11,11 @@
       </w:pPr>
       <w:r>
         <w:rPr>
+          <w:b/>
+          <w:bCs/>
           <w:sz w:val="32"/>
           <w:szCs w:val="32"/>
+          <w:color w:val="111111"/>
         </w:rPr>
         <w:t>{{FULL_NAME}}</w:t>
       </w:r>
@@ -54,6 +57,9 @@
         <w:rPr>
           <w:b/>
           <w:bCs/>
+          <w:sz w:val="24"/>
+          <w:szCs w:val="24"/>
+          <w:color w:val="1F2937"/>
         </w:rPr>
         <w:t>Summary</w:t>
       </w:r>
@@ -88,6 +94,25 @@
       </w:r>
     </w:p>
     <w:p>
+      <w:p>
+        <w:pPr>
+          <w:spacing w:after="0"/>
+          <w:rPr>
+            <w:b/>
+            <w:bCs/>
+          </w:rPr>
+        </w:pPr>
+        <w:r>
+          <w:rPr>
+            <w:b/>
+            <w:bCs/>
+            <w:sz w:val="24"/>
+            <w:szCs w:val="24"/>
+            <w:color w:val="1F2937"/>
+          </w:rPr>
+          <w:t>Skills</w:t>
+        </w:r>
+      </w:p>
       <w:pPr>
         <w:spacing w:after="0" w:line="240" w:lineRule="auto"/>
       </w:pPr>
@@ -123,6 +148,9 @@
         <w:rPr>
           <w:b/>
           <w:bCs/>
+          <w:sz w:val="24"/>
+          <w:szCs w:val="24"/>
+          <w:color w:val="1F2937"/>
         </w:rPr>
         <w:t>Experience</w:t>
       </w:r>
@@ -140,6 +168,10 @@
         <w:spacing w:after="0"/>
       </w:pPr>
       <w:r>
+        <w:rPr>
+          <w:b/>
+          <w:bCs/>
+        </w:rPr>
         <w:t>{{EXP_ROLE}} - {{EXP_COMPANY}}</w:t>
       </w:r>
     </w:p>
@@ -148,6 +180,10 @@
         <w:spacing w:after="0"/>
       </w:pPr>
       <w:r>
+        <w:rPr>
+          <w:i/>
+          <w:iCs/>
+        </w:rPr>
         <w:t>{{EXP_LOCATION}}</w:t>
       </w:r>
     </w:p>
@@ -156,6 +192,10 @@
         <w:spacing w:after="0" w:line="240" w:lineRule="auto"/>
       </w:pPr>
       <w:r>
+        <w:rPr>
+          <w:i/>
+          <w:iCs/>
+        </w:rPr>
         <w:t>{{EXP_START}} - {{EXP_END}}</w:t>
       </w:r>
       <w:r>
@@ -189,6 +229,203 @@
     <w:p>
       <w:r>
         <w:t>{{/EXPERIENCE}}</w:t>
+      </w:r>
+    </w:p>
+    <w:p>
+      <w:pPr>
+        <w:spacing w:after="0"/>
+        <w:rPr>
+          <w:b/>
+          <w:bCs/>
+        </w:rPr>
+      </w:pPr>
+      <w:r>
+        <w:rPr>
+          <w:b/>
+          <w:bCs/>
+          <w:sz w:val="24"/>
+          <w:szCs w:val="24"/>
+          <w:color w:val="1F2937"/>
+        </w:rPr>
+        <w:t>Education</w:t>
+      </w:r>
+    </w:p>
+    <w:p>
+      <w:pPr>
+        <w:spacing w:after="0"/>
+      </w:pPr>
+      <w:r>
+        <w:t>{{#EDUCATION}}</w:t>
+      </w:r>
+    </w:p>
+    <w:p>
+      <w:pPr>
+        <w:spacing w:after="0"/>
+      </w:pPr>
+      <w:r>
+        <w:rPr>
+          <w:b/>
+          <w:bCs/>
+        </w:rPr>
+        <w:t>{{EDU_DEGREE}} - {{EDU_INSTITUTION}}</w:t>
+      </w:r>
+    </w:p>
+    <w:p>
+      <w:pPr>
+        <w:spacing w:after="0"/>
+      </w:pPr>
+      <w:r>
+        <w:t>{{EDU_FIELD}}</w:t>
+      </w:r>
+    </w:p>
+    <w:p>
+      <w:pPr>
+        <w:spacing w:after="0"/>
+      </w:pPr>
+      <w:r>
+        <w:rPr>
+          <w:i/>
+          <w:iCs/>
+        </w:rPr>
+        <w:t>{{EDU_LOCATION}}</w:t>
+      </w:r>
+    </w:p>
+    <w:p>
+      <w:pPr>
+        <w:spacing w:after="0"/>
+      </w:pPr>
+      <w:r>
+        <w:rPr>
+          <w:i/>
+          <w:iCs/>
+        </w:rPr>
+        <w:t>{{EDU_START}} - {{EDU_END}}</w:t>
+      </w:r>
+    </w:p>
+    <w:p>
+      <w:pPr>
+        <w:spacing w:after="0"/>
+      </w:pPr>
+      <w:r>
+        <w:t>{{/EDUCATION}}</w:t>
+      </w:r>
+    </w:p>
+    <w:p>
+      <w:pPr>
+        <w:spacing w:after="0"/>
+        <w:rPr>
+          <w:b/>
+          <w:bCs/>
+        </w:rPr>
+      </w:pPr>
+      <w:r>
+        <w:rPr>
+          <w:b/>
+          <w:bCs/>
+          <w:sz w:val="24"/>
+          <w:szCs w:val="24"/>
+          <w:color w:val="1F2937"/>
+        </w:rPr>
+        <w:t>Certifications</w:t>
+      </w:r>
+    </w:p>
+    <w:p>
+      <w:pPr>
+        <w:spacing w:after="0"/>
+      </w:pPr>
+      <w:r>
+        <w:t>{{#CERTIFICATIONS}}</w:t>
+      </w:r>
+    </w:p>
+    <w:p>
+      <w:pPr>
+        <w:spacing w:after="0"/>
+      </w:pPr>
+      <w:r>
+        <w:rPr>
+          <w:b/>
+          <w:bCs/>
+        </w:rPr>
+        <w:t>{{CERT_NAME}} - {{CERT_ISSUER}}</w:t>
+      </w:r>
+    </w:p>
+    <w:p>
+      <w:pPr>
+        <w:spacing w:after="0"/>
+      </w:pPr>
+      <w:r>
+        <w:rPr>
+          <w:i/>
+          <w:iCs/>
+        </w:rPr>
+        <w:t>Issued: {{CERT_DATE}} | Expires: {{CERT_EXPIRES}}</w:t>
+      </w:r>
+    </w:p>
+    <w:p>
+      <w:pPr>
+        <w:spacing w:after="0"/>
+      </w:pPr>
+      <w:r>
+        <w:t>{{/CERTIFICATIONS}}</w:t>
+      </w:r>
+    </w:p>
+    <w:p>
+      <w:pPr>
+        <w:spacing w:after="0"/>
+        <w:rPr>
+          <w:b/>
+          <w:bCs/>
+        </w:rPr>
+      </w:pPr>
+      <w:r>
+        <w:rPr>
+          <w:b/>
+          <w:bCs/>
+          <w:sz w:val="24"/>
+          <w:szCs w:val="24"/>
+          <w:color w:val="1F2937"/>
+        </w:rPr>
+        <w:t>Awards</w:t>
+      </w:r>
+    </w:p>
+    <w:p>
+      <w:pPr>
+        <w:spacing w:after="0"/>
+      </w:pPr>
+      <w:r>
+        <w:t>{{#AWARDS}}</w:t>
+      </w:r>
+    </w:p>
+    <w:p>
+      <w:pPr>
+        <w:spacing w:after="0"/>
+      </w:pPr>
+      <w:r>
+        <w:rPr>
+          <w:b/>
+          <w:bCs/>
+        </w:rPr>
+        <w:t>{{AWARD_TITLE}}</w:t>
+      </w:r>
+    </w:p>
+    <w:p>
+      <w:pPr>
+        <w:spacing w:after="0"/>
+      </w:pPr>
+      <w:r>
+        <w:rPr>
+          <w:i/>
+          <w:iCs/>
+        </w:rPr>
+        <w:t>{{AWARD_DATE}}</w:t>
+      </w:r>
+    </w:p>
+    <w:p>
+      <w:pPr>
+        <w:spacing w:after="0"/>
+      </w:pPr>
+      <w:r>
+        <w:t>{{/AWARDS}}</w:t>
       </w:r>
     </w:p>
     <w:sectPr>

</xml_diff>